<commit_message>
Update Personal Development Report.docx
</commit_message>
<xml_diff>
--- a/Personal Development Report.docx
+++ b/Personal Development Report.docx
@@ -4960,16 +4960,76 @@
           <w:ilvl w:val="0"/>
           <w:numId w:val="0"/>
         </w:numPr>
-        <w:ind w:left="750"/>
-      </w:pPr>
-      <w:r>
+        <w:ind w:left="720"/>
+        <w:rPr>
+          <w:color w:val="auto"/>
+        </w:rPr>
+      </w:pPr>
+    </w:p>
+    <w:p>
+      <w:pPr>
+        <w:pStyle w:val="Subtitle"/>
+        <w:numPr>
+          <w:ilvl w:val="0"/>
+          <w:numId w:val="0"/>
+        </w:numPr>
+        <w:ind w:left="720"/>
+        <w:rPr>
+          <w:color w:val="auto"/>
+        </w:rPr>
+      </w:pPr>
+    </w:p>
+    <w:p>
+      <w:pPr>
+        <w:pStyle w:val="Subtitle"/>
+        <w:numPr>
+          <w:ilvl w:val="0"/>
+          <w:numId w:val="0"/>
+        </w:numPr>
+        <w:ind w:left="720"/>
+        <w:rPr>
+          <w:color w:val="auto"/>
+        </w:rPr>
+      </w:pPr>
+    </w:p>
+    <w:p>
+      <w:pPr>
+        <w:pStyle w:val="Subtitle"/>
+        <w:numPr>
+          <w:ilvl w:val="0"/>
+          <w:numId w:val="0"/>
+        </w:numPr>
+        <w:ind w:left="360"/>
+        <w:rPr>
+          <w:color w:val="auto"/>
+        </w:rPr>
+      </w:pPr>
+      <w:r>
+        <w:rPr>
+          <w:color w:val="auto"/>
+        </w:rPr>
         <w:t xml:space="preserve">In regards to this learning outcome I believe I am </w:t>
       </w:r>
       <w:r>
+        <w:rPr>
+          <w:color w:val="auto"/>
+        </w:rPr>
         <w:t xml:space="preserve">still simply in the orienting phase. I come to this conclusion based not only in my development on my personal challenge and exercises but also based on the group project. While I am still in the beginning of my individual challenge and I am struggling of choosing a direction/topic </w:t>
+      </w:r>
+      <w:r>
+        <w:rPr>
+          <w:color w:val="auto"/>
+        </w:rPr>
+        <w:t xml:space="preserve">out of all the possibilities, I am also orienting myself in the group project with regards to other people. Evaluating who is good at which task and how I can suggest to divide the work in such a way </w:t>
       </w:r>
       <w:bookmarkStart w:id="9" w:name="_GoBack"/>
       <w:bookmarkEnd w:id="9"/>
+      <w:r>
+        <w:rPr>
+          <w:color w:val="auto"/>
+        </w:rPr>
+        <w:t>that everybody is doing their best.</w:t>
+      </w:r>
     </w:p>
     <w:p>
       <w:pPr>
@@ -6072,8 +6132,8 @@
   </w:compat>
   <w:rsids>
     <w:rsidRoot w:val="009F4963"/>
+    <w:rsid w:val="00162760"/>
     <w:rsid w:val="009F4963"/>
-    <w:rsid w:val="00EE4BD0"/>
   </w:rsids>
   <m:mathPr>
     <m:mathFont m:val="Cambria Math"/>

</xml_diff>